<commit_message>
Expanded text_input Developed lex.l and yacc.y
</commit_message>
<xml_diff>
--- a/Specification/MML To MIDI Language Specification.docx
+++ b/Specification/MML To MIDI Language Specification.docx
@@ -295,6 +295,31 @@
     </w:p>
     <w:p>
       <w:pPr>
+        <w:spacing w:line="276" w:lineRule="auto"/>
+        <w:rPr>
+          <w:sz w:val="25"/>
+          <w:szCs w:val="25"/>
+        </w:rPr>
+      </w:pPr>
+      <w:r>
+        <w:rPr>
+          <w:sz w:val="25"/>
+          <w:szCs w:val="25"/>
+        </w:rPr>
+        <w:t>All commands are terminated by a new line (either \n or \n\r).</w:t>
+      </w:r>
+    </w:p>
+    <w:p>
+      <w:pPr>
+        <w:spacing w:line="276" w:lineRule="auto"/>
+        <w:rPr>
+          <w:sz w:val="25"/>
+          <w:szCs w:val="25"/>
+        </w:rPr>
+      </w:pPr>
+    </w:p>
+    <w:p>
+      <w:pPr>
         <w:spacing w:line="360" w:lineRule="auto"/>
         <w:rPr>
           <w:rStyle w:val="PageNumber"/>
@@ -507,6 +532,94 @@
           <w:sz w:val="25"/>
           <w:szCs w:val="25"/>
         </w:rPr>
+        <w:t>play</w:t>
+      </w:r>
+      <w:r>
+        <w:rPr>
+          <w:rStyle w:val="PageNumber"/>
+          <w:sz w:val="25"/>
+          <w:szCs w:val="25"/>
+        </w:rPr>
+        <w:t xml:space="preserve">”, </w:t>
+      </w:r>
+      <w:r>
+        <w:rPr>
+          <w:rStyle w:val="PageNumber"/>
+          <w:sz w:val="25"/>
+          <w:szCs w:val="25"/>
+        </w:rPr>
+        <w:t xml:space="preserve">then entering the notes </w:t>
+      </w:r>
+      <w:r>
+        <w:rPr>
+          <w:rStyle w:val="PageNumber"/>
+          <w:sz w:val="25"/>
+          <w:szCs w:val="25"/>
+        </w:rPr>
+        <w:t>after a space.</w:t>
+      </w:r>
+      <w:r>
+        <w:rPr>
+          <w:rStyle w:val="PageNumber"/>
+          <w:sz w:val="25"/>
+          <w:szCs w:val="25"/>
+        </w:rPr>
+        <w:t xml:space="preserve"> Any spaces aside from this initial</w:t>
+      </w:r>
+      <w:r>
+        <w:rPr>
+          <w:rStyle w:val="PageNumber"/>
+          <w:sz w:val="25"/>
+          <w:szCs w:val="25"/>
+        </w:rPr>
+        <w:t xml:space="preserve"> one</w:t>
+      </w:r>
+      <w:r>
+        <w:rPr>
+          <w:rStyle w:val="PageNumber"/>
+          <w:sz w:val="25"/>
+          <w:szCs w:val="25"/>
+        </w:rPr>
+        <w:t xml:space="preserve"> are ignored</w:t>
+      </w:r>
+      <w:r>
+        <w:rPr>
+          <w:rStyle w:val="PageNumber"/>
+          <w:sz w:val="25"/>
+          <w:szCs w:val="25"/>
+        </w:rPr>
+        <w:t>, and the command is ended with a new line</w:t>
+      </w:r>
+      <w:r>
+        <w:rPr>
+          <w:rStyle w:val="PageNumber"/>
+          <w:sz w:val="25"/>
+          <w:szCs w:val="25"/>
+        </w:rPr>
+        <w:t xml:space="preserve">. </w:t>
+      </w:r>
+      <w:r>
+        <w:rPr>
+          <w:rStyle w:val="PageNumber"/>
+          <w:sz w:val="25"/>
+          <w:szCs w:val="25"/>
+        </w:rPr>
+        <w:t>An exampl</w:t>
+      </w:r>
+      <w:r>
+        <w:rPr>
+          <w:rStyle w:val="PageNumber"/>
+          <w:sz w:val="25"/>
+          <w:szCs w:val="25"/>
+        </w:rPr>
+        <w:t xml:space="preserve">e of the </w:t>
+      </w:r>
+      <w:r>
+        <w:rPr>
+          <w:rStyle w:val="PageNumber"/>
+          <w:sz w:val="25"/>
+          <w:szCs w:val="25"/>
+        </w:rPr>
         <w:t>music</w:t>
       </w:r>
       <w:r>
@@ -515,94 +628,6 @@
           <w:sz w:val="25"/>
           <w:szCs w:val="25"/>
         </w:rPr>
-        <w:t xml:space="preserve">”, </w:t>
-      </w:r>
-      <w:r>
-        <w:rPr>
-          <w:rStyle w:val="PageNumber"/>
-          <w:sz w:val="25"/>
-          <w:szCs w:val="25"/>
-        </w:rPr>
-        <w:t xml:space="preserve">then entering the notes </w:t>
-      </w:r>
-      <w:r>
-        <w:rPr>
-          <w:rStyle w:val="PageNumber"/>
-          <w:sz w:val="25"/>
-          <w:szCs w:val="25"/>
-        </w:rPr>
-        <w:t>after a space.</w:t>
-      </w:r>
-      <w:r>
-        <w:rPr>
-          <w:rStyle w:val="PageNumber"/>
-          <w:sz w:val="25"/>
-          <w:szCs w:val="25"/>
-        </w:rPr>
-        <w:t xml:space="preserve"> Any spaces aside from this initial</w:t>
-      </w:r>
-      <w:r>
-        <w:rPr>
-          <w:rStyle w:val="PageNumber"/>
-          <w:sz w:val="25"/>
-          <w:szCs w:val="25"/>
-        </w:rPr>
-        <w:t xml:space="preserve"> one</w:t>
-      </w:r>
-      <w:r>
-        <w:rPr>
-          <w:rStyle w:val="PageNumber"/>
-          <w:sz w:val="25"/>
-          <w:szCs w:val="25"/>
-        </w:rPr>
-        <w:t xml:space="preserve"> are ignored</w:t>
-      </w:r>
-      <w:r>
-        <w:rPr>
-          <w:rStyle w:val="PageNumber"/>
-          <w:sz w:val="25"/>
-          <w:szCs w:val="25"/>
-        </w:rPr>
-        <w:t>, and the command is ended with a new line</w:t>
-      </w:r>
-      <w:r>
-        <w:rPr>
-          <w:rStyle w:val="PageNumber"/>
-          <w:sz w:val="25"/>
-          <w:szCs w:val="25"/>
-        </w:rPr>
-        <w:t xml:space="preserve">. </w:t>
-      </w:r>
-      <w:r>
-        <w:rPr>
-          <w:rStyle w:val="PageNumber"/>
-          <w:sz w:val="25"/>
-          <w:szCs w:val="25"/>
-        </w:rPr>
-        <w:t>An exampl</w:t>
-      </w:r>
-      <w:r>
-        <w:rPr>
-          <w:rStyle w:val="PageNumber"/>
-          <w:sz w:val="25"/>
-          <w:szCs w:val="25"/>
-        </w:rPr>
-        <w:t xml:space="preserve">e of the </w:t>
-      </w:r>
-      <w:r>
-        <w:rPr>
-          <w:rStyle w:val="PageNumber"/>
-          <w:sz w:val="25"/>
-          <w:szCs w:val="25"/>
-        </w:rPr>
-        <w:t>music</w:t>
-      </w:r>
-      <w:r>
-        <w:rPr>
-          <w:rStyle w:val="PageNumber"/>
-          <w:sz w:val="25"/>
-          <w:szCs w:val="25"/>
-        </w:rPr>
         <w:t xml:space="preserve"> command</w:t>
       </w:r>
       <w:r>
@@ -639,7 +664,7 @@
           <w:sz w:val="25"/>
           <w:szCs w:val="25"/>
         </w:rPr>
-        <w:t>music</w:t>
+        <w:t>play</w:t>
       </w:r>
       <w:r>
         <w:rPr>
@@ -1942,7 +1967,6 @@
           <w:sz w:val="25"/>
           <w:szCs w:val="25"/>
         </w:rPr>
-        <w:lastRenderedPageBreak/>
         <w:t>To alter how each note is played, there are</w:t>
       </w:r>
       <w:r>
@@ -2329,8 +2353,6 @@
         </w:rPr>
         <w:t>it also makes it less obvious to read</w:t>
       </w:r>
-      <w:bookmarkStart w:id="0" w:name="_GoBack"/>
-      <w:bookmarkEnd w:id="0"/>
       <w:r>
         <w:rPr>
           <w:rStyle w:val="PageNumber"/>
@@ -3024,7 +3046,30 @@
           <w:sz w:val="25"/>
           <w:szCs w:val="25"/>
         </w:rPr>
-        <w:t>$c v9l5c</w:t>
+        <w:t xml:space="preserve">$c </w:t>
+      </w:r>
+      <w:r>
+        <w:rPr>
+          <w:sz w:val="25"/>
+          <w:szCs w:val="25"/>
+        </w:rPr>
+        <w:t>v9o4</w:t>
+      </w:r>
+      <w:bookmarkStart w:id="0" w:name="_GoBack"/>
+      <w:bookmarkEnd w:id="0"/>
+      <w:r>
+        <w:rPr>
+          <w:sz w:val="25"/>
+          <w:szCs w:val="25"/>
+        </w:rPr>
+        <w:t>c</w:t>
+      </w:r>
+      <w:r>
+        <w:rPr>
+          <w:sz w:val="25"/>
+          <w:szCs w:val="25"/>
+        </w:rPr>
+        <w:t>5</w:t>
       </w:r>
     </w:p>
     <w:p>
@@ -3084,7 +3129,15 @@
           <w:sz w:val="25"/>
           <w:szCs w:val="25"/>
         </w:rPr>
-        <w:t xml:space="preserve"> found</w:t>
+        <w:t xml:space="preserve"> </w:t>
+      </w:r>
+      <w:r>
+        <w:rPr>
+          <w:sz w:val="25"/>
+          <w:szCs w:val="25"/>
+        </w:rPr>
+        <w:lastRenderedPageBreak/>
+        <w:t>found</w:t>
       </w:r>
       <w:r>
         <w:rPr>
@@ -3098,15 +3151,7 @@
           <w:sz w:val="25"/>
           <w:szCs w:val="25"/>
         </w:rPr>
-        <w:t xml:space="preserve">A limitation of this notation is that there are only 26 possible macro names, but it is done </w:t>
-      </w:r>
-      <w:r>
-        <w:rPr>
-          <w:sz w:val="25"/>
-          <w:szCs w:val="25"/>
-        </w:rPr>
-        <w:lastRenderedPageBreak/>
-        <w:t>this way to b</w:t>
+        <w:t>A limitation of this notation is that there are only 26 possible macro names, but it is done this way to b</w:t>
       </w:r>
       <w:r>
         <w:rPr>
@@ -3556,7 +3601,7 @@
                 <w:sz w:val="25"/>
                 <w:szCs w:val="25"/>
               </w:rPr>
-              <w:t>music</w:t>
+              <w:t>play</w:t>
             </w:r>
             <w:r>
               <w:rPr>
@@ -4859,14 +4904,14 @@
     <w:charset w:val="00"/>
     <w:family w:val="auto"/>
     <w:pitch w:val="variable"/>
-    <w:sig w:usb0="E0002AFF" w:usb1="C0007841" w:usb2="00000009" w:usb3="00000000" w:csb0="000001FF" w:csb1="00000000"/>
+    <w:sig w:usb0="00000003" w:usb1="00000000" w:usb2="00000000" w:usb3="00000000" w:csb0="00000001" w:csb1="00000000"/>
   </w:font>
   <w:font w:name="Courier New">
     <w:panose1 w:val="02070309020205020404"/>
     <w:charset w:val="00"/>
     <w:family w:val="auto"/>
     <w:pitch w:val="variable"/>
-    <w:sig w:usb0="E0002AFF" w:usb1="C0007843" w:usb2="00000009" w:usb3="00000000" w:csb0="000001FF" w:csb1="00000000"/>
+    <w:sig w:usb0="00000003" w:usb1="00000000" w:usb2="00000000" w:usb3="00000000" w:csb0="00000001" w:csb1="00000000"/>
   </w:font>
   <w:font w:name="Wingdings">
     <w:panose1 w:val="05000000000000000000"/>
@@ -4880,12 +4925,14 @@
     <w:charset w:val="00"/>
     <w:family w:val="auto"/>
     <w:pitch w:val="variable"/>
-    <w:sig w:usb0="E00002FF" w:usb1="400004FF" w:usb2="00000000" w:usb3="00000000" w:csb0="0000019F" w:csb1="00000000"/>
+    <w:sig w:usb0="00000003" w:usb1="00000000" w:usb2="00000000" w:usb3="00000000" w:csb0="00000001" w:csb1="00000000"/>
   </w:font>
   <w:font w:name="ＭＳ 明朝">
-    <w:charset w:val="4E"/>
-    <w:family w:val="auto"/>
-    <w:pitch w:val="variable"/>
+    <w:panose1 w:val="00000000000000000000"/>
+    <w:charset w:val="80"/>
+    <w:family w:val="roman"/>
+    <w:notTrueType/>
+    <w:pitch w:val="fixed"/>
     <w:sig w:usb0="00000001" w:usb1="08070000" w:usb2="00000010" w:usb3="00000000" w:csb0="00020000" w:csb1="00000000"/>
   </w:font>
   <w:font w:name="Tahoma">
@@ -4900,12 +4947,14 @@
     <w:charset w:val="00"/>
     <w:family w:val="auto"/>
     <w:pitch w:val="variable"/>
-    <w:sig w:usb0="E0002AFF" w:usb1="C0007843" w:usb2="00000009" w:usb3="00000000" w:csb0="000001FF" w:csb1="00000000"/>
+    <w:sig w:usb0="00000003" w:usb1="00000000" w:usb2="00000000" w:usb3="00000000" w:csb0="00000001" w:csb1="00000000"/>
   </w:font>
   <w:font w:name="ＭＳ ゴシック">
-    <w:charset w:val="4E"/>
-    <w:family w:val="auto"/>
-    <w:pitch w:val="variable"/>
+    <w:panose1 w:val="00000000000000000000"/>
+    <w:charset w:val="80"/>
+    <w:family w:val="modern"/>
+    <w:notTrueType/>
+    <w:pitch w:val="fixed"/>
     <w:sig w:usb0="00000001" w:usb1="08070000" w:usb2="00000010" w:usb3="00000000" w:csb0="00020000" w:csb1="00000000"/>
   </w:font>
   <w:font w:name="Calibri">
@@ -4913,7 +4962,7 @@
     <w:charset w:val="00"/>
     <w:family w:val="auto"/>
     <w:pitch w:val="variable"/>
-    <w:sig w:usb0="E10002FF" w:usb1="4000ACFF" w:usb2="00000009" w:usb3="00000000" w:csb0="0000019F" w:csb1="00000000"/>
+    <w:sig w:usb0="00000003" w:usb1="00000000" w:usb2="00000000" w:usb3="00000000" w:csb0="00000001" w:csb1="00000000"/>
   </w:font>
 </w:fonts>
 </file>
@@ -5733,7 +5782,7 @@
 </file>
 
 <file path=customXml/itemProps1.xml><?xml version="1.0" encoding="utf-8"?>
-<ds:datastoreItem xmlns:ds="http://schemas.openxmlformats.org/officeDocument/2006/customXml" ds:itemID="{F8AEEBFC-C078-0A45-959B-49D64B8B8976}">
+<ds:datastoreItem xmlns:ds="http://schemas.openxmlformats.org/officeDocument/2006/customXml" ds:itemID="{370BE0D7-869D-384D-A933-ADF1D64AF8BD}">
   <ds:schemaRefs>
     <ds:schemaRef ds:uri="http://schemas.openxmlformats.org/officeDocument/2006/bibliography"/>
   </ds:schemaRefs>

</xml_diff>

<commit_message>
Developed the project to an almost feature complete state Updated specification to some degree
</commit_message>
<xml_diff>
--- a/Specification/MML To MIDI Language Specification.docx
+++ b/Specification/MML To MIDI Language Specification.docx
@@ -1,6 +1,6 @@
 
 <file path=word/document.xml><?xml version="1.0" encoding="utf-8"?>
-<w:document xmlns:wpc="http://schemas.microsoft.com/office/word/2010/wordprocessingCanvas" xmlns:mo="http://schemas.microsoft.com/office/mac/office/2008/main" xmlns:mc="http://schemas.openxmlformats.org/markup-compatibility/2006" xmlns:mv="urn:schemas-microsoft-com:mac:vml" xmlns:o="urn:schemas-microsoft-com:office:office" xmlns:r="http://schemas.openxmlformats.org/officeDocument/2006/relationships" xmlns:m="http://schemas.openxmlformats.org/officeDocument/2006/math" xmlns:v="urn:schemas-microsoft-com:vml" xmlns:wp14="http://schemas.microsoft.com/office/word/2010/wordprocessingDrawing" xmlns:wp="http://schemas.openxmlformats.org/drawingml/2006/wordprocessingDrawing" xmlns:w10="urn:schemas-microsoft-com:office:word" xmlns:w="http://schemas.openxmlformats.org/wordprocessingml/2006/main" xmlns:w14="http://schemas.microsoft.com/office/word/2010/wordml" xmlns:wpg="http://schemas.microsoft.com/office/word/2010/wordprocessingGroup" xmlns:wpi="http://schemas.microsoft.com/office/word/2010/wordprocessingInk" xmlns:wne="http://schemas.microsoft.com/office/word/2006/wordml" xmlns:wps="http://schemas.microsoft.com/office/word/2010/wordprocessingShape" mc:Ignorable="w14 wp14">
+<w:document xmlns:wpc="http://schemas.microsoft.com/office/word/2010/wordprocessingCanvas" xmlns:mc="http://schemas.openxmlformats.org/markup-compatibility/2006" xmlns:o="urn:schemas-microsoft-com:office:office" xmlns:r="http://schemas.openxmlformats.org/officeDocument/2006/relationships" xmlns:m="http://schemas.openxmlformats.org/officeDocument/2006/math" xmlns:v="urn:schemas-microsoft-com:vml" xmlns:wp14="http://schemas.microsoft.com/office/word/2010/wordprocessingDrawing" xmlns:wp="http://schemas.openxmlformats.org/drawingml/2006/wordprocessingDrawing" xmlns:w10="urn:schemas-microsoft-com:office:word" xmlns:w="http://schemas.openxmlformats.org/wordprocessingml/2006/main" xmlns:w14="http://schemas.microsoft.com/office/word/2010/wordml" xmlns:wpg="http://schemas.microsoft.com/office/word/2010/wordprocessingGroup" xmlns:wpi="http://schemas.microsoft.com/office/word/2010/wordprocessingInk" xmlns:wne="http://schemas.microsoft.com/office/word/2006/wordml" xmlns:wps="http://schemas.microsoft.com/office/word/2010/wordprocessingShape" mc:Ignorable="w14 wp14">
   <w:body>
     <w:p>
       <w:pPr>
@@ -20,7 +20,16 @@
           <w:szCs w:val="32"/>
           <w:u w:val="single"/>
         </w:rPr>
-        <w:t>MML To MIDI Language Specification</w:t>
+        <w:t>MML t</w:t>
+      </w:r>
+      <w:r>
+        <w:rPr>
+          <w:b/>
+          <w:sz w:val="32"/>
+          <w:szCs w:val="32"/>
+          <w:u w:val="single"/>
+        </w:rPr>
+        <w:t>o MIDI Language Specification</w:t>
       </w:r>
     </w:p>
     <w:p>
@@ -743,6 +752,36 @@
           <w:u w:val="single"/>
         </w:rPr>
         <w:t>Note Syntax</w:t>
+      </w:r>
+      <w:r>
+        <w:rPr>
+          <w:rStyle w:val="PageNumber"/>
+          <w:b/>
+          <w:sz w:val="28"/>
+          <w:szCs w:val="25"/>
+          <w:u w:val="single"/>
+        </w:rPr>
+        <w:t xml:space="preserve"> (update needed </w:t>
+      </w:r>
+      <w:r>
+        <w:rPr>
+          <w:rStyle w:val="PageNumber"/>
+          <w:b/>
+          <w:sz w:val="28"/>
+          <w:szCs w:val="25"/>
+          <w:u w:val="single"/>
+        </w:rPr>
+        <w:t>because of</w:t>
+      </w:r>
+      <w:r>
+        <w:rPr>
+          <w:rStyle w:val="PageNumber"/>
+          <w:b/>
+          <w:sz w:val="28"/>
+          <w:szCs w:val="25"/>
+          <w:u w:val="single"/>
+        </w:rPr>
+        <w:t xml:space="preserve"> ‘l’)</w:t>
       </w:r>
     </w:p>
     <w:p>
@@ -951,7 +990,7 @@
       </w:tblPr>
       <w:tblGrid>
         <w:gridCol w:w="1809"/>
-        <w:gridCol w:w="1843"/>
+        <w:gridCol w:w="2115"/>
         <w:gridCol w:w="2126"/>
       </w:tblGrid>
       <w:tr>
@@ -983,7 +1022,7 @@
         </w:tc>
         <w:tc>
           <w:tcPr>
-            <w:tcW w:w="3969" w:type="dxa"/>
+            <w:tcW w:w="4241" w:type="dxa"/>
             <w:gridSpan w:val="2"/>
             <w:shd w:val="clear" w:color="auto" w:fill="EEECE1" w:themeFill="background2"/>
           </w:tcPr>
@@ -1029,7 +1068,7 @@
         </w:tc>
         <w:tc>
           <w:tcPr>
-            <w:tcW w:w="1843" w:type="dxa"/>
+            <w:tcW w:w="2115" w:type="dxa"/>
             <w:shd w:val="clear" w:color="auto" w:fill="EEECE1" w:themeFill="background2"/>
           </w:tcPr>
           <w:p>
@@ -1048,7 +1087,7 @@
                 <w:sz w:val="22"/>
                 <w:szCs w:val="22"/>
               </w:rPr>
-              <w:t>Relative Value</w:t>
+              <w:t>American Notation</w:t>
             </w:r>
           </w:p>
         </w:tc>
@@ -1105,7 +1144,7 @@
         </w:tc>
         <w:tc>
           <w:tcPr>
-            <w:tcW w:w="1843" w:type="dxa"/>
+            <w:tcW w:w="2115" w:type="dxa"/>
           </w:tcPr>
           <w:p>
             <w:pPr>
@@ -1179,7 +1218,7 @@
         </w:tc>
         <w:tc>
           <w:tcPr>
-            <w:tcW w:w="1843" w:type="dxa"/>
+            <w:tcW w:w="2115" w:type="dxa"/>
           </w:tcPr>
           <w:p>
             <w:pPr>
@@ -1253,7 +1292,7 @@
         </w:tc>
         <w:tc>
           <w:tcPr>
-            <w:tcW w:w="1843" w:type="dxa"/>
+            <w:tcW w:w="2115" w:type="dxa"/>
           </w:tcPr>
           <w:p>
             <w:pPr>
@@ -1327,7 +1366,7 @@
         </w:tc>
         <w:tc>
           <w:tcPr>
-            <w:tcW w:w="1843" w:type="dxa"/>
+            <w:tcW w:w="2115" w:type="dxa"/>
           </w:tcPr>
           <w:p>
             <w:pPr>
@@ -1401,7 +1440,7 @@
         </w:tc>
         <w:tc>
           <w:tcPr>
-            <w:tcW w:w="1843" w:type="dxa"/>
+            <w:tcW w:w="2115" w:type="dxa"/>
           </w:tcPr>
           <w:p>
             <w:pPr>
@@ -1475,7 +1514,7 @@
         </w:tc>
         <w:tc>
           <w:tcPr>
-            <w:tcW w:w="1843" w:type="dxa"/>
+            <w:tcW w:w="2115" w:type="dxa"/>
           </w:tcPr>
           <w:p>
             <w:pPr>
@@ -1549,7 +1588,7 @@
         </w:tc>
         <w:tc>
           <w:tcPr>
-            <w:tcW w:w="1843" w:type="dxa"/>
+            <w:tcW w:w="2115" w:type="dxa"/>
           </w:tcPr>
           <w:p>
             <w:pPr>
@@ -1623,7 +1662,7 @@
         </w:tc>
         <w:tc>
           <w:tcPr>
-            <w:tcW w:w="1843" w:type="dxa"/>
+            <w:tcW w:w="2115" w:type="dxa"/>
           </w:tcPr>
           <w:p>
             <w:pPr>
@@ -1700,7 +1739,7 @@
         </w:tc>
         <w:tc>
           <w:tcPr>
-            <w:tcW w:w="1843" w:type="dxa"/>
+            <w:tcW w:w="2115" w:type="dxa"/>
           </w:tcPr>
           <w:p>
             <w:pPr>
@@ -1774,7 +1813,7 @@
         </w:tc>
         <w:tc>
           <w:tcPr>
-            <w:tcW w:w="1843" w:type="dxa"/>
+            <w:tcW w:w="2115" w:type="dxa"/>
           </w:tcPr>
           <w:p>
             <w:pPr>
@@ -1931,42 +1970,21 @@
           <w:szCs w:val="25"/>
         </w:rPr>
       </w:pPr>
-    </w:p>
-    <w:p>
-      <w:pPr>
-        <w:spacing w:line="276" w:lineRule="auto"/>
-        <w:rPr>
-          <w:rStyle w:val="PageNumber"/>
-          <w:sz w:val="25"/>
-          <w:szCs w:val="25"/>
-        </w:rPr>
-      </w:pPr>
-    </w:p>
-    <w:p>
-      <w:pPr>
-        <w:spacing w:line="276" w:lineRule="auto"/>
-        <w:rPr>
-          <w:rStyle w:val="PageNumber"/>
-          <w:sz w:val="25"/>
-          <w:szCs w:val="25"/>
-        </w:rPr>
-      </w:pPr>
-    </w:p>
-    <w:p>
-      <w:pPr>
-        <w:spacing w:line="276" w:lineRule="auto"/>
-        <w:rPr>
-          <w:rStyle w:val="PageNumber"/>
-          <w:sz w:val="25"/>
-          <w:szCs w:val="25"/>
-        </w:rPr>
-      </w:pPr>
-      <w:r>
-        <w:rPr>
-          <w:rStyle w:val="PageNumber"/>
-          <w:sz w:val="25"/>
-          <w:szCs w:val="25"/>
-        </w:rPr>
+      <w:r>
+        <w:rPr>
+          <w:rStyle w:val="PageNumber"/>
+          <w:sz w:val="25"/>
+          <w:szCs w:val="25"/>
+        </w:rPr>
+        <w:br w:type="page"/>
+      </w:r>
+      <w:r>
+        <w:rPr>
+          <w:rStyle w:val="PageNumber"/>
+          <w:sz w:val="25"/>
+          <w:szCs w:val="25"/>
+        </w:rPr>
+        <w:lastRenderedPageBreak/>
         <w:t>To alter how each note is played, there are</w:t>
       </w:r>
       <w:r>
@@ -2015,7 +2033,55 @@
           <w:sz w:val="25"/>
           <w:szCs w:val="25"/>
         </w:rPr>
-        <w:t>These are listed below:</w:t>
+        <w:t>These are listed below</w:t>
+      </w:r>
+      <w:r>
+        <w:rPr>
+          <w:rStyle w:val="PageNumber"/>
+          <w:sz w:val="25"/>
+          <w:szCs w:val="25"/>
+        </w:rPr>
+        <w:t xml:space="preserve"> (</w:t>
+      </w:r>
+      <w:r>
+        <w:rPr>
+          <w:rStyle w:val="PageNumber"/>
+          <w:sz w:val="25"/>
+          <w:szCs w:val="25"/>
+        </w:rPr>
+        <w:t>where s</w:t>
+      </w:r>
+      <w:r>
+        <w:rPr>
+          <w:rStyle w:val="PageNumber"/>
+          <w:sz w:val="25"/>
+          <w:szCs w:val="25"/>
+        </w:rPr>
+        <w:t>quare brackets</w:t>
+      </w:r>
+      <w:r>
+        <w:rPr>
+          <w:rStyle w:val="PageNumber"/>
+          <w:sz w:val="25"/>
+          <w:szCs w:val="25"/>
+        </w:rPr>
+        <w:t xml:space="preserve"> and their contents</w:t>
+      </w:r>
+      <w:r>
+        <w:rPr>
+          <w:rStyle w:val="PageNumber"/>
+          <w:sz w:val="25"/>
+          <w:szCs w:val="25"/>
+        </w:rPr>
+        <w:t xml:space="preserve"> are not literal)</w:t>
+      </w:r>
+      <w:r>
+        <w:rPr>
+          <w:rStyle w:val="PageNumber"/>
+          <w:sz w:val="25"/>
+          <w:szCs w:val="25"/>
+        </w:rPr>
+        <w:t>:</w:t>
       </w:r>
     </w:p>
     <w:p>
@@ -2072,23 +2138,63 @@
           <w:sz w:val="25"/>
           <w:szCs w:val="25"/>
         </w:rPr>
-        <w:t xml:space="preserve"> –</w:t>
-      </w:r>
-      <w:r>
-        <w:rPr>
-          <w:rStyle w:val="PageNumber"/>
-          <w:sz w:val="25"/>
-          <w:szCs w:val="25"/>
-        </w:rPr>
-        <w:t xml:space="preserve"> </w:t>
-      </w:r>
-      <w:r>
-        <w:rPr>
-          <w:rStyle w:val="PageNumber"/>
-          <w:sz w:val="25"/>
-          <w:szCs w:val="25"/>
-        </w:rPr>
-        <w:t xml:space="preserve">set the octave each following note is played in. The number represents the </w:t>
+        <w:tab/>
+      </w:r>
+      <w:r>
+        <w:rPr>
+          <w:rStyle w:val="PageNumber"/>
+          <w:sz w:val="25"/>
+          <w:szCs w:val="25"/>
+        </w:rPr>
+        <w:t>S</w:t>
+      </w:r>
+      <w:r>
+        <w:rPr>
+          <w:rStyle w:val="PageNumber"/>
+          <w:sz w:val="25"/>
+          <w:szCs w:val="25"/>
+        </w:rPr>
+        <w:t xml:space="preserve">et the octave each following note is played in. The </w:t>
+      </w:r>
+      <w:r>
+        <w:rPr>
+          <w:rStyle w:val="PageNumber"/>
+          <w:sz w:val="25"/>
+          <w:szCs w:val="25"/>
+        </w:rPr>
+        <w:t xml:space="preserve">digit </w:t>
+      </w:r>
+      <w:r>
+        <w:rPr>
+          <w:rStyle w:val="PageNumber"/>
+          <w:sz w:val="25"/>
+          <w:szCs w:val="25"/>
+        </w:rPr>
+        <w:t>represents the</w:t>
+      </w:r>
+      <w:r>
+        <w:rPr>
+          <w:rStyle w:val="PageNumber"/>
+          <w:sz w:val="25"/>
+          <w:szCs w:val="25"/>
+        </w:rPr>
+        <w:tab/>
+      </w:r>
+      <w:r>
+        <w:rPr>
+          <w:rStyle w:val="PageNumber"/>
+          <w:sz w:val="25"/>
+          <w:szCs w:val="25"/>
+        </w:rPr>
+        <w:tab/>
+      </w:r>
+      <w:r>
+        <w:rPr>
+          <w:rStyle w:val="PageNumber"/>
+          <w:sz w:val="25"/>
+          <w:szCs w:val="25"/>
+        </w:rPr>
+        <w:tab/>
       </w:r>
       <w:r>
         <w:rPr>
@@ -2112,7 +2218,23 @@
           <w:sz w:val="25"/>
           <w:szCs w:val="25"/>
         </w:rPr>
-        <w:t xml:space="preserve">All notes entered </w:t>
+        <w:t>All notes entered</w:t>
+      </w:r>
+      <w:r>
+        <w:rPr>
+          <w:rStyle w:val="PageNumber"/>
+          <w:sz w:val="25"/>
+          <w:szCs w:val="25"/>
+        </w:rPr>
+        <w:tab/>
+      </w:r>
+      <w:r>
+        <w:rPr>
+          <w:rStyle w:val="PageNumber"/>
+          <w:sz w:val="25"/>
+          <w:szCs w:val="25"/>
+        </w:rPr>
+        <w:tab/>
       </w:r>
       <w:r>
         <w:rPr>
@@ -2161,7 +2283,31 @@
           <w:sz w:val="25"/>
           <w:szCs w:val="25"/>
         </w:rPr>
-        <w:t>(“A” will be 440 Hz</w:t>
+        <w:t>(“A” will be</w:t>
+      </w:r>
+      <w:r>
+        <w:rPr>
+          <w:rStyle w:val="PageNumber"/>
+          <w:sz w:val="25"/>
+          <w:szCs w:val="25"/>
+        </w:rPr>
+        <w:tab/>
+      </w:r>
+      <w:r>
+        <w:rPr>
+          <w:rStyle w:val="PageNumber"/>
+          <w:sz w:val="25"/>
+          <w:szCs w:val="25"/>
+        </w:rPr>
+        <w:tab/>
+      </w:r>
+      <w:r>
+        <w:rPr>
+          <w:rStyle w:val="PageNumber"/>
+          <w:sz w:val="25"/>
+          <w:szCs w:val="25"/>
+        </w:rPr>
+        <w:t>440 Hz</w:t>
       </w:r>
       <w:r>
         <w:rPr>
@@ -2211,6 +2357,169 @@
           <w:sz w:val="25"/>
           <w:szCs w:val="25"/>
         </w:rPr>
+        <w:t>&lt;</w:t>
+      </w:r>
+      <w:r>
+        <w:rPr>
+          <w:rStyle w:val="PageNumber"/>
+          <w:sz w:val="25"/>
+          <w:szCs w:val="25"/>
+        </w:rPr>
+        <w:tab/>
+      </w:r>
+      <w:r>
+        <w:rPr>
+          <w:rStyle w:val="PageNumber"/>
+          <w:sz w:val="25"/>
+          <w:szCs w:val="25"/>
+        </w:rPr>
+        <w:t>S</w:t>
+      </w:r>
+      <w:r>
+        <w:rPr>
+          <w:rStyle w:val="PageNumber"/>
+          <w:sz w:val="25"/>
+          <w:szCs w:val="25"/>
+        </w:rPr>
+        <w:t>hift</w:t>
+      </w:r>
+      <w:r>
+        <w:rPr>
+          <w:rStyle w:val="PageNumber"/>
+          <w:sz w:val="25"/>
+          <w:szCs w:val="25"/>
+        </w:rPr>
+        <w:t xml:space="preserve"> the </w:t>
+      </w:r>
+      <w:r>
+        <w:rPr>
+          <w:rStyle w:val="PageNumber"/>
+          <w:sz w:val="25"/>
+          <w:szCs w:val="25"/>
+        </w:rPr>
+        <w:t>octave down</w:t>
+      </w:r>
+      <w:r>
+        <w:rPr>
+          <w:rStyle w:val="PageNumber"/>
+          <w:sz w:val="25"/>
+          <w:szCs w:val="25"/>
+        </w:rPr>
+        <w:t xml:space="preserve"> by one</w:t>
+      </w:r>
+      <w:r>
+        <w:rPr>
+          <w:rStyle w:val="PageNumber"/>
+          <w:sz w:val="25"/>
+          <w:szCs w:val="25"/>
+        </w:rPr>
+        <w:t>.</w:t>
+      </w:r>
+    </w:p>
+    <w:p>
+      <w:pPr>
+        <w:pStyle w:val="ListParagraph"/>
+        <w:rPr>
+          <w:rStyle w:val="PageNumber"/>
+          <w:sz w:val="25"/>
+          <w:szCs w:val="25"/>
+        </w:rPr>
+      </w:pPr>
+    </w:p>
+    <w:p>
+      <w:pPr>
+        <w:pStyle w:val="ListParagraph"/>
+        <w:numPr>
+          <w:ilvl w:val="0"/>
+          <w:numId w:val="3"/>
+        </w:numPr>
+        <w:spacing w:line="276" w:lineRule="auto"/>
+        <w:rPr>
+          <w:rStyle w:val="PageNumber"/>
+          <w:sz w:val="25"/>
+          <w:szCs w:val="25"/>
+        </w:rPr>
+      </w:pPr>
+      <w:r>
+        <w:rPr>
+          <w:rStyle w:val="PageNumber"/>
+          <w:sz w:val="25"/>
+          <w:szCs w:val="25"/>
+        </w:rPr>
+        <w:t>&gt;</w:t>
+      </w:r>
+      <w:r>
+        <w:rPr>
+          <w:rStyle w:val="PageNumber"/>
+          <w:sz w:val="25"/>
+          <w:szCs w:val="25"/>
+        </w:rPr>
+        <w:tab/>
+      </w:r>
+      <w:r>
+        <w:rPr>
+          <w:rStyle w:val="PageNumber"/>
+          <w:sz w:val="25"/>
+          <w:szCs w:val="25"/>
+        </w:rPr>
+        <w:t>S</w:t>
+      </w:r>
+      <w:r>
+        <w:rPr>
+          <w:rStyle w:val="PageNumber"/>
+          <w:sz w:val="25"/>
+          <w:szCs w:val="25"/>
+        </w:rPr>
+        <w:t>hift</w:t>
+      </w:r>
+      <w:r>
+        <w:rPr>
+          <w:rStyle w:val="PageNumber"/>
+          <w:sz w:val="25"/>
+          <w:szCs w:val="25"/>
+        </w:rPr>
+        <w:t xml:space="preserve"> the octave up by one</w:t>
+      </w:r>
+      <w:r>
+        <w:rPr>
+          <w:rStyle w:val="PageNumber"/>
+          <w:sz w:val="25"/>
+          <w:szCs w:val="25"/>
+        </w:rPr>
+        <w:t>.</w:t>
+      </w:r>
+    </w:p>
+    <w:p>
+      <w:pPr>
+        <w:pStyle w:val="ListParagraph"/>
+        <w:spacing w:line="276" w:lineRule="auto"/>
+        <w:rPr>
+          <w:rStyle w:val="PageNumber"/>
+          <w:sz w:val="25"/>
+          <w:szCs w:val="25"/>
+        </w:rPr>
+      </w:pPr>
+    </w:p>
+    <w:p>
+      <w:pPr>
+        <w:pStyle w:val="ListParagraph"/>
+        <w:numPr>
+          <w:ilvl w:val="0"/>
+          <w:numId w:val="3"/>
+        </w:numPr>
+        <w:spacing w:line="276" w:lineRule="auto"/>
+        <w:rPr>
+          <w:rStyle w:val="PageNumber"/>
+          <w:sz w:val="25"/>
+          <w:szCs w:val="25"/>
+        </w:rPr>
+      </w:pPr>
+      <w:r>
+        <w:rPr>
+          <w:rStyle w:val="PageNumber"/>
+          <w:sz w:val="25"/>
+          <w:szCs w:val="25"/>
+        </w:rPr>
         <w:t>v[digit]</w:t>
       </w:r>
       <w:r>
@@ -2219,6 +2528,191 @@
           <w:sz w:val="25"/>
           <w:szCs w:val="25"/>
         </w:rPr>
+        <w:tab/>
+      </w:r>
+      <w:r>
+        <w:rPr>
+          <w:rStyle w:val="PageNumber"/>
+          <w:sz w:val="25"/>
+          <w:szCs w:val="25"/>
+        </w:rPr>
+        <w:t>Se</w:t>
+      </w:r>
+      <w:r>
+        <w:rPr>
+          <w:rStyle w:val="PageNumber"/>
+          <w:sz w:val="25"/>
+          <w:szCs w:val="25"/>
+        </w:rPr>
+        <w:t>t</w:t>
+      </w:r>
+      <w:r>
+        <w:rPr>
+          <w:rStyle w:val="PageNumber"/>
+          <w:sz w:val="25"/>
+          <w:szCs w:val="25"/>
+        </w:rPr>
+        <w:t xml:space="preserve"> t</w:t>
+      </w:r>
+      <w:r>
+        <w:rPr>
+          <w:rStyle w:val="PageNumber"/>
+          <w:sz w:val="25"/>
+          <w:szCs w:val="25"/>
+        </w:rPr>
+        <w:t>he volume of the following notes</w:t>
+      </w:r>
+      <w:r>
+        <w:rPr>
+          <w:rStyle w:val="PageNumber"/>
+          <w:sz w:val="25"/>
+          <w:szCs w:val="25"/>
+        </w:rPr>
+        <w:t>.</w:t>
+      </w:r>
+      <w:r>
+        <w:rPr>
+          <w:rStyle w:val="PageNumber"/>
+          <w:sz w:val="25"/>
+          <w:szCs w:val="25"/>
+        </w:rPr>
+        <w:t xml:space="preserve"> By d</w:t>
+      </w:r>
+      <w:r>
+        <w:rPr>
+          <w:rStyle w:val="PageNumber"/>
+          <w:sz w:val="25"/>
+          <w:szCs w:val="25"/>
+        </w:rPr>
+        <w:t>efault, notes will play at 100%</w:t>
+      </w:r>
+      <w:r>
+        <w:rPr>
+          <w:rStyle w:val="PageNumber"/>
+          <w:sz w:val="25"/>
+          <w:szCs w:val="25"/>
+        </w:rPr>
+        <w:tab/>
+      </w:r>
+      <w:r>
+        <w:rPr>
+          <w:rStyle w:val="PageNumber"/>
+          <w:sz w:val="25"/>
+          <w:szCs w:val="25"/>
+        </w:rPr>
+        <w:tab/>
+      </w:r>
+      <w:r>
+        <w:rPr>
+          <w:rStyle w:val="PageNumber"/>
+          <w:sz w:val="25"/>
+          <w:szCs w:val="25"/>
+        </w:rPr>
+        <w:tab/>
+      </w:r>
+      <w:r>
+        <w:rPr>
+          <w:rStyle w:val="PageNumber"/>
+          <w:sz w:val="25"/>
+          <w:szCs w:val="25"/>
+        </w:rPr>
+        <w:t>v</w:t>
+      </w:r>
+      <w:r>
+        <w:rPr>
+          <w:rStyle w:val="PageNumber"/>
+          <w:sz w:val="25"/>
+          <w:szCs w:val="25"/>
+        </w:rPr>
+        <w:t>olume.</w:t>
+      </w:r>
+    </w:p>
+    <w:p>
+      <w:pPr>
+        <w:pStyle w:val="ListParagraph"/>
+        <w:rPr>
+          <w:rStyle w:val="PageNumber"/>
+          <w:sz w:val="25"/>
+          <w:szCs w:val="25"/>
+        </w:rPr>
+      </w:pPr>
+    </w:p>
+    <w:p>
+      <w:pPr>
+        <w:pStyle w:val="ListParagraph"/>
+        <w:numPr>
+          <w:ilvl w:val="0"/>
+          <w:numId w:val="3"/>
+        </w:numPr>
+        <w:spacing w:line="276" w:lineRule="auto"/>
+        <w:rPr>
+          <w:rStyle w:val="PageNumber"/>
+          <w:sz w:val="25"/>
+          <w:szCs w:val="25"/>
+        </w:rPr>
+      </w:pPr>
+      <w:r>
+        <w:rPr>
+          <w:rStyle w:val="PageNumber"/>
+          <w:sz w:val="25"/>
+          <w:szCs w:val="25"/>
+        </w:rPr>
+        <w:t>p</w:t>
+      </w:r>
+      <w:r>
+        <w:rPr>
+          <w:rStyle w:val="PageNumber"/>
+          <w:sz w:val="25"/>
+          <w:szCs w:val="25"/>
+        </w:rPr>
+        <w:t>[</w:t>
+      </w:r>
+      <w:r>
+        <w:rPr>
+          <w:rStyle w:val="PageNumber"/>
+          <w:sz w:val="25"/>
+          <w:szCs w:val="25"/>
+        </w:rPr>
+        <w:t>number</w:t>
+      </w:r>
+      <w:r>
+        <w:rPr>
+          <w:rStyle w:val="PageNumber"/>
+          <w:sz w:val="25"/>
+          <w:szCs w:val="25"/>
+        </w:rPr>
+        <w:t xml:space="preserve"> from 0 to 11</w:t>
+      </w:r>
+      <w:r>
+        <w:rPr>
+          <w:rStyle w:val="PageNumber"/>
+          <w:sz w:val="25"/>
+          <w:szCs w:val="25"/>
+        </w:rPr>
+        <w:t>]</w:t>
+      </w:r>
+      <w:r>
+        <w:rPr>
+          <w:rStyle w:val="PageNumber"/>
+          <w:sz w:val="25"/>
+          <w:szCs w:val="25"/>
+        </w:rPr>
+        <w:tab/>
+      </w:r>
+      <w:r>
+        <w:rPr>
+          <w:rStyle w:val="PageNumber"/>
+          <w:sz w:val="25"/>
+          <w:szCs w:val="25"/>
+        </w:rPr>
+        <w:t>Transpose all the following notes</w:t>
+      </w:r>
+      <w:r>
+        <w:rPr>
+          <w:rStyle w:val="PageNumber"/>
+          <w:sz w:val="25"/>
+          <w:szCs w:val="25"/>
+        </w:rPr>
         <w:t xml:space="preserve"> </w:t>
       </w:r>
       <w:r>
@@ -2227,24 +2721,204 @@
           <w:sz w:val="25"/>
           <w:szCs w:val="25"/>
         </w:rPr>
-        <w:t xml:space="preserve">– the v command sets the volume of the following notes. A 9 </w:t>
-      </w:r>
-      <w:r>
-        <w:rPr>
-          <w:rStyle w:val="PageNumber"/>
-          <w:sz w:val="25"/>
-          <w:szCs w:val="25"/>
-        </w:rPr>
-        <w:t>as the digit will set the volume to 100%. A 0 will set the volume to 10%.</w:t>
-      </w:r>
-      <w:r>
-        <w:rPr>
-          <w:rStyle w:val="PageNumber"/>
-          <w:sz w:val="25"/>
-          <w:szCs w:val="25"/>
-        </w:rPr>
-        <w:t xml:space="preserve"> By default, notes will play at 100% volume.</w:t>
-      </w:r>
+        <w:t>up by the number following ‘p’</w:t>
+      </w:r>
+      <w:r>
+        <w:rPr>
+          <w:rStyle w:val="PageNumber"/>
+          <w:sz w:val="25"/>
+          <w:szCs w:val="25"/>
+        </w:rPr>
+        <w:tab/>
+      </w:r>
+      <w:r>
+        <w:rPr>
+          <w:rStyle w:val="PageNumber"/>
+          <w:sz w:val="25"/>
+          <w:szCs w:val="25"/>
+        </w:rPr>
+        <w:tab/>
+      </w:r>
+      <w:r>
+        <w:rPr>
+          <w:rStyle w:val="PageNumber"/>
+          <w:sz w:val="25"/>
+          <w:szCs w:val="25"/>
+        </w:rPr>
+        <w:tab/>
+      </w:r>
+      <w:r>
+        <w:rPr>
+          <w:rStyle w:val="PageNumber"/>
+          <w:sz w:val="25"/>
+          <w:szCs w:val="25"/>
+        </w:rPr>
+        <w:tab/>
+      </w:r>
+      <w:r>
+        <w:rPr>
+          <w:rStyle w:val="PageNumber"/>
+          <w:sz w:val="25"/>
+          <w:szCs w:val="25"/>
+        </w:rPr>
+        <w:t>semitones.</w:t>
+      </w:r>
+      <w:r>
+        <w:rPr>
+          <w:rStyle w:val="PageNumber"/>
+          <w:sz w:val="25"/>
+          <w:szCs w:val="25"/>
+        </w:rPr>
+        <w:t xml:space="preserve"> </w:t>
+      </w:r>
+      <w:r>
+        <w:rPr>
+          <w:rStyle w:val="PageNumber"/>
+          <w:sz w:val="25"/>
+          <w:szCs w:val="25"/>
+        </w:rPr>
+        <w:t>Th</w:t>
+      </w:r>
+      <w:r>
+        <w:rPr>
+          <w:rStyle w:val="PageNumber"/>
+          <w:sz w:val="25"/>
+          <w:szCs w:val="25"/>
+        </w:rPr>
+        <w:t>e default setting is 0.</w:t>
+      </w:r>
+    </w:p>
+    <w:p>
+      <w:pPr>
+        <w:pStyle w:val="ListParagraph"/>
+        <w:rPr>
+          <w:rStyle w:val="PageNumber"/>
+          <w:sz w:val="25"/>
+          <w:szCs w:val="25"/>
+        </w:rPr>
+      </w:pPr>
+    </w:p>
+    <w:p>
+      <w:pPr>
+        <w:pStyle w:val="ListParagraph"/>
+        <w:numPr>
+          <w:ilvl w:val="0"/>
+          <w:numId w:val="3"/>
+        </w:numPr>
+        <w:spacing w:line="276" w:lineRule="auto"/>
+        <w:rPr>
+          <w:rStyle w:val="PageNumber"/>
+          <w:sz w:val="25"/>
+          <w:szCs w:val="25"/>
+        </w:rPr>
+      </w:pPr>
+      <w:r>
+        <w:rPr>
+          <w:rStyle w:val="PageNumber"/>
+          <w:sz w:val="25"/>
+          <w:szCs w:val="25"/>
+        </w:rPr>
+        <w:t>l[digit]</w:t>
+      </w:r>
+      <w:r>
+        <w:rPr>
+          <w:rStyle w:val="PageNumber"/>
+          <w:sz w:val="25"/>
+          <w:szCs w:val="25"/>
+        </w:rPr>
+        <w:tab/>
+        <w:t>Set the</w:t>
+      </w:r>
+      <w:r>
+        <w:rPr>
+          <w:rStyle w:val="PageNumber"/>
+          <w:sz w:val="25"/>
+          <w:szCs w:val="25"/>
+        </w:rPr>
+        <w:t xml:space="preserve"> default length of the follow notes to</w:t>
+      </w:r>
+      <w:r>
+        <w:rPr>
+          <w:rStyle w:val="PageNumber"/>
+          <w:sz w:val="25"/>
+          <w:szCs w:val="25"/>
+        </w:rPr>
+        <w:t xml:space="preserve"> the</w:t>
+      </w:r>
+      <w:r>
+        <w:rPr>
+          <w:rStyle w:val="PageNumber"/>
+          <w:sz w:val="25"/>
+          <w:szCs w:val="25"/>
+        </w:rPr>
+        <w:t xml:space="preserve"> digit. </w:t>
+      </w:r>
+      <w:r>
+        <w:rPr>
+          <w:rStyle w:val="PageNumber"/>
+          <w:sz w:val="25"/>
+          <w:szCs w:val="25"/>
+        </w:rPr>
+        <w:t xml:space="preserve">The </w:t>
+      </w:r>
+      <w:r>
+        <w:rPr>
+          <w:rStyle w:val="PageNumber"/>
+          <w:sz w:val="25"/>
+          <w:szCs w:val="25"/>
+        </w:rPr>
+        <w:t>initial</w:t>
+      </w:r>
+      <w:r>
+        <w:rPr>
+          <w:rStyle w:val="PageNumber"/>
+          <w:sz w:val="25"/>
+          <w:szCs w:val="25"/>
+        </w:rPr>
+        <w:t xml:space="preserve"> default</w:t>
+      </w:r>
+      <w:r>
+        <w:rPr>
+          <w:rStyle w:val="PageNumber"/>
+          <w:sz w:val="25"/>
+          <w:szCs w:val="25"/>
+        </w:rPr>
+        <w:tab/>
+      </w:r>
+      <w:r>
+        <w:rPr>
+          <w:rStyle w:val="PageNumber"/>
+          <w:sz w:val="25"/>
+          <w:szCs w:val="25"/>
+        </w:rPr>
+        <w:tab/>
+      </w:r>
+      <w:r>
+        <w:rPr>
+          <w:rStyle w:val="PageNumber"/>
+          <w:sz w:val="25"/>
+          <w:szCs w:val="25"/>
+        </w:rPr>
+        <w:tab/>
+      </w:r>
+      <w:r>
+        <w:rPr>
+          <w:rStyle w:val="PageNumber"/>
+          <w:sz w:val="25"/>
+          <w:szCs w:val="25"/>
+        </w:rPr>
+        <w:t>length is 5.</w:t>
+      </w:r>
+      <w:r>
+        <w:rPr>
+          <w:rStyle w:val="PageNumber"/>
+          <w:sz w:val="25"/>
+          <w:szCs w:val="25"/>
+        </w:rPr>
+        <w:t xml:space="preserve"> Note that this does not affect the ‘v’ or ‘o’ commands.</w:t>
+      </w:r>
+      <w:bookmarkStart w:id="0" w:name="_GoBack"/>
+      <w:bookmarkEnd w:id="0"/>
     </w:p>
     <w:p>
       <w:pPr>
@@ -3055,8 +3729,6 @@
         </w:rPr>
         <w:t>v9o4</w:t>
       </w:r>
-      <w:bookmarkStart w:id="0" w:name="_GoBack"/>
-      <w:bookmarkEnd w:id="0"/>
       <w:r>
         <w:rPr>
           <w:sz w:val="25"/>
@@ -3129,15 +3801,7 @@
           <w:sz w:val="25"/>
           <w:szCs w:val="25"/>
         </w:rPr>
-        <w:t xml:space="preserve"> </w:t>
-      </w:r>
-      <w:r>
-        <w:rPr>
-          <w:sz w:val="25"/>
-          <w:szCs w:val="25"/>
-        </w:rPr>
-        <w:lastRenderedPageBreak/>
-        <w:t>found</w:t>
+        <w:t xml:space="preserve"> found</w:t>
       </w:r>
       <w:r>
         <w:rPr>
@@ -3636,7 +4300,7 @@
 </file>
 
 <file path=word/endnotes.xml><?xml version="1.0" encoding="utf-8"?>
-<w:endnotes xmlns:wpc="http://schemas.microsoft.com/office/word/2010/wordprocessingCanvas" xmlns:mo="http://schemas.microsoft.com/office/mac/office/2008/main" xmlns:mc="http://schemas.openxmlformats.org/markup-compatibility/2006" xmlns:mv="urn:schemas-microsoft-com:mac:vml" xmlns:o="urn:schemas-microsoft-com:office:office" xmlns:r="http://schemas.openxmlformats.org/officeDocument/2006/relationships" xmlns:m="http://schemas.openxmlformats.org/officeDocument/2006/math" xmlns:v="urn:schemas-microsoft-com:vml" xmlns:wp14="http://schemas.microsoft.com/office/word/2010/wordprocessingDrawing" xmlns:wp="http://schemas.openxmlformats.org/drawingml/2006/wordprocessingDrawing" xmlns:w10="urn:schemas-microsoft-com:office:word" xmlns:w="http://schemas.openxmlformats.org/wordprocessingml/2006/main" xmlns:w14="http://schemas.microsoft.com/office/word/2010/wordml" xmlns:wpg="http://schemas.microsoft.com/office/word/2010/wordprocessingGroup" xmlns:wpi="http://schemas.microsoft.com/office/word/2010/wordprocessingInk" xmlns:wne="http://schemas.microsoft.com/office/word/2006/wordml" xmlns:wps="http://schemas.microsoft.com/office/word/2010/wordprocessingShape" mc:Ignorable="w14 wp14">
+<w:endnotes xmlns:wpc="http://schemas.microsoft.com/office/word/2010/wordprocessingCanvas" xmlns:mc="http://schemas.openxmlformats.org/markup-compatibility/2006" xmlns:o="urn:schemas-microsoft-com:office:office" xmlns:r="http://schemas.openxmlformats.org/officeDocument/2006/relationships" xmlns:m="http://schemas.openxmlformats.org/officeDocument/2006/math" xmlns:v="urn:schemas-microsoft-com:vml" xmlns:wp14="http://schemas.microsoft.com/office/word/2010/wordprocessingDrawing" xmlns:wp="http://schemas.openxmlformats.org/drawingml/2006/wordprocessingDrawing" xmlns:w10="urn:schemas-microsoft-com:office:word" xmlns:w="http://schemas.openxmlformats.org/wordprocessingml/2006/main" xmlns:w14="http://schemas.microsoft.com/office/word/2010/wordml" xmlns:wpg="http://schemas.microsoft.com/office/word/2010/wordprocessingGroup" xmlns:wpi="http://schemas.microsoft.com/office/word/2010/wordprocessingInk" xmlns:wne="http://schemas.microsoft.com/office/word/2006/wordml" xmlns:wps="http://schemas.microsoft.com/office/word/2010/wordprocessingShape" mc:Ignorable="w14 wp14">
   <w:endnote w:type="separator" w:id="-1">
     <w:p>
       <w:r>
@@ -3655,7 +4319,7 @@
 </file>
 
 <file path=word/footnotes.xml><?xml version="1.0" encoding="utf-8"?>
-<w:footnotes xmlns:wpc="http://schemas.microsoft.com/office/word/2010/wordprocessingCanvas" xmlns:mo="http://schemas.microsoft.com/office/mac/office/2008/main" xmlns:mc="http://schemas.openxmlformats.org/markup-compatibility/2006" xmlns:mv="urn:schemas-microsoft-com:mac:vml" xmlns:o="urn:schemas-microsoft-com:office:office" xmlns:r="http://schemas.openxmlformats.org/officeDocument/2006/relationships" xmlns:m="http://schemas.openxmlformats.org/officeDocument/2006/math" xmlns:v="urn:schemas-microsoft-com:vml" xmlns:wp14="http://schemas.microsoft.com/office/word/2010/wordprocessingDrawing" xmlns:wp="http://schemas.openxmlformats.org/drawingml/2006/wordprocessingDrawing" xmlns:w10="urn:schemas-microsoft-com:office:word" xmlns:w="http://schemas.openxmlformats.org/wordprocessingml/2006/main" xmlns:w14="http://schemas.microsoft.com/office/word/2010/wordml" xmlns:wpg="http://schemas.microsoft.com/office/word/2010/wordprocessingGroup" xmlns:wpi="http://schemas.microsoft.com/office/word/2010/wordprocessingInk" xmlns:wne="http://schemas.microsoft.com/office/word/2006/wordml" xmlns:wps="http://schemas.microsoft.com/office/word/2010/wordprocessingShape" mc:Ignorable="w14 wp14">
+<w:footnotes xmlns:wpc="http://schemas.microsoft.com/office/word/2010/wordprocessingCanvas" xmlns:mc="http://schemas.openxmlformats.org/markup-compatibility/2006" xmlns:o="urn:schemas-microsoft-com:office:office" xmlns:r="http://schemas.openxmlformats.org/officeDocument/2006/relationships" xmlns:m="http://schemas.openxmlformats.org/officeDocument/2006/math" xmlns:v="urn:schemas-microsoft-com:vml" xmlns:wp14="http://schemas.microsoft.com/office/word/2010/wordprocessingDrawing" xmlns:wp="http://schemas.openxmlformats.org/drawingml/2006/wordprocessingDrawing" xmlns:w10="urn:schemas-microsoft-com:office:word" xmlns:w="http://schemas.openxmlformats.org/wordprocessingml/2006/main" xmlns:w14="http://schemas.microsoft.com/office/word/2010/wordml" xmlns:wpg="http://schemas.microsoft.com/office/word/2010/wordprocessingGroup" xmlns:wpi="http://schemas.microsoft.com/office/word/2010/wordprocessingInk" xmlns:wne="http://schemas.microsoft.com/office/word/2006/wordml" xmlns:wps="http://schemas.microsoft.com/office/word/2010/wordprocessingShape" mc:Ignorable="w14 wp14">
   <w:footnote w:type="separator" w:id="-1">
     <w:p>
       <w:r>
@@ -3674,7 +4338,7 @@
 </file>
 
 <file path=word/header1.xml><?xml version="1.0" encoding="utf-8"?>
-<w:hdr xmlns:wpc="http://schemas.microsoft.com/office/word/2010/wordprocessingCanvas" xmlns:mo="http://schemas.microsoft.com/office/mac/office/2008/main" xmlns:mc="http://schemas.openxmlformats.org/markup-compatibility/2006" xmlns:mv="urn:schemas-microsoft-com:mac:vml" xmlns:o="urn:schemas-microsoft-com:office:office" xmlns:r="http://schemas.openxmlformats.org/officeDocument/2006/relationships" xmlns:m="http://schemas.openxmlformats.org/officeDocument/2006/math" xmlns:v="urn:schemas-microsoft-com:vml" xmlns:wp14="http://schemas.microsoft.com/office/word/2010/wordprocessingDrawing" xmlns:wp="http://schemas.openxmlformats.org/drawingml/2006/wordprocessingDrawing" xmlns:w10="urn:schemas-microsoft-com:office:word" xmlns:w="http://schemas.openxmlformats.org/wordprocessingml/2006/main" xmlns:w14="http://schemas.microsoft.com/office/word/2010/wordml" xmlns:wpg="http://schemas.microsoft.com/office/word/2010/wordprocessingGroup" xmlns:wpi="http://schemas.microsoft.com/office/word/2010/wordprocessingInk" xmlns:wne="http://schemas.microsoft.com/office/word/2006/wordml" xmlns:wps="http://schemas.microsoft.com/office/word/2010/wordprocessingShape" mc:Ignorable="w14 wp14">
+<w:hdr xmlns:wpc="http://schemas.microsoft.com/office/word/2010/wordprocessingCanvas" xmlns:mc="http://schemas.openxmlformats.org/markup-compatibility/2006" xmlns:o="urn:schemas-microsoft-com:office:office" xmlns:r="http://schemas.openxmlformats.org/officeDocument/2006/relationships" xmlns:m="http://schemas.openxmlformats.org/officeDocument/2006/math" xmlns:v="urn:schemas-microsoft-com:vml" xmlns:wp14="http://schemas.microsoft.com/office/word/2010/wordprocessingDrawing" xmlns:wp="http://schemas.openxmlformats.org/drawingml/2006/wordprocessingDrawing" xmlns:w10="urn:schemas-microsoft-com:office:word" xmlns:w="http://schemas.openxmlformats.org/wordprocessingml/2006/main" xmlns:w14="http://schemas.microsoft.com/office/word/2010/wordml" xmlns:wpg="http://schemas.microsoft.com/office/word/2010/wordprocessingGroup" xmlns:wpi="http://schemas.microsoft.com/office/word/2010/wordprocessingInk" xmlns:wne="http://schemas.microsoft.com/office/word/2006/wordml" xmlns:wps="http://schemas.microsoft.com/office/word/2010/wordprocessingShape" mc:Ignorable="w14 wp14">
   <w:p>
     <w:pPr>
       <w:pStyle w:val="Header"/>
@@ -3743,7 +4407,7 @@
 </file>
 
 <file path=word/header2.xml><?xml version="1.0" encoding="utf-8"?>
-<w:hdr xmlns:wpc="http://schemas.microsoft.com/office/word/2010/wordprocessingCanvas" xmlns:mo="http://schemas.microsoft.com/office/mac/office/2008/main" xmlns:mc="http://schemas.openxmlformats.org/markup-compatibility/2006" xmlns:mv="urn:schemas-microsoft-com:mac:vml" xmlns:o="urn:schemas-microsoft-com:office:office" xmlns:r="http://schemas.openxmlformats.org/officeDocument/2006/relationships" xmlns:m="http://schemas.openxmlformats.org/officeDocument/2006/math" xmlns:v="urn:schemas-microsoft-com:vml" xmlns:wp14="http://schemas.microsoft.com/office/word/2010/wordprocessingDrawing" xmlns:wp="http://schemas.openxmlformats.org/drawingml/2006/wordprocessingDrawing" xmlns:w10="urn:schemas-microsoft-com:office:word" xmlns:w="http://schemas.openxmlformats.org/wordprocessingml/2006/main" xmlns:w14="http://schemas.microsoft.com/office/word/2010/wordml" xmlns:wpg="http://schemas.microsoft.com/office/word/2010/wordprocessingGroup" xmlns:wpi="http://schemas.microsoft.com/office/word/2010/wordprocessingInk" xmlns:wne="http://schemas.microsoft.com/office/word/2006/wordml" xmlns:wps="http://schemas.microsoft.com/office/word/2010/wordprocessingShape" mc:Ignorable="w14 wp14">
+<w:hdr xmlns:wpc="http://schemas.microsoft.com/office/word/2010/wordprocessingCanvas" xmlns:mc="http://schemas.openxmlformats.org/markup-compatibility/2006" xmlns:o="urn:schemas-microsoft-com:office:office" xmlns:r="http://schemas.openxmlformats.org/officeDocument/2006/relationships" xmlns:m="http://schemas.openxmlformats.org/officeDocument/2006/math" xmlns:v="urn:schemas-microsoft-com:vml" xmlns:wp14="http://schemas.microsoft.com/office/word/2010/wordprocessingDrawing" xmlns:wp="http://schemas.openxmlformats.org/drawingml/2006/wordprocessingDrawing" xmlns:w10="urn:schemas-microsoft-com:office:word" xmlns:w="http://schemas.openxmlformats.org/wordprocessingml/2006/main" xmlns:w14="http://schemas.microsoft.com/office/word/2010/wordml" xmlns:wpg="http://schemas.microsoft.com/office/word/2010/wordprocessingGroup" xmlns:wpi="http://schemas.microsoft.com/office/word/2010/wordprocessingInk" xmlns:wne="http://schemas.microsoft.com/office/word/2006/wordml" xmlns:wps="http://schemas.microsoft.com/office/word/2010/wordprocessingShape" mc:Ignorable="w14 wp14">
   <w:p>
     <w:pPr>
       <w:pStyle w:val="Header"/>
@@ -3770,7 +4434,7 @@
 </file>
 
 <file path=word/numbering.xml><?xml version="1.0" encoding="utf-8"?>
-<w:numbering xmlns:wpc="http://schemas.microsoft.com/office/word/2010/wordprocessingCanvas" xmlns:mo="http://schemas.microsoft.com/office/mac/office/2008/main" xmlns:mc="http://schemas.openxmlformats.org/markup-compatibility/2006" xmlns:mv="urn:schemas-microsoft-com:mac:vml" xmlns:o="urn:schemas-microsoft-com:office:office" xmlns:r="http://schemas.openxmlformats.org/officeDocument/2006/relationships" xmlns:m="http://schemas.openxmlformats.org/officeDocument/2006/math" xmlns:v="urn:schemas-microsoft-com:vml" xmlns:wp14="http://schemas.microsoft.com/office/word/2010/wordprocessingDrawing" xmlns:wp="http://schemas.openxmlformats.org/drawingml/2006/wordprocessingDrawing" xmlns:w10="urn:schemas-microsoft-com:office:word" xmlns:w="http://schemas.openxmlformats.org/wordprocessingml/2006/main" xmlns:w14="http://schemas.microsoft.com/office/word/2010/wordml" xmlns:wpg="http://schemas.microsoft.com/office/word/2010/wordprocessingGroup" xmlns:wpi="http://schemas.microsoft.com/office/word/2010/wordprocessingInk" xmlns:wne="http://schemas.microsoft.com/office/word/2006/wordml" xmlns:wps="http://schemas.microsoft.com/office/word/2010/wordprocessingShape" mc:Ignorable="w14 wp14">
+<w:numbering xmlns:wpc="http://schemas.microsoft.com/office/word/2010/wordprocessingCanvas" xmlns:mc="http://schemas.openxmlformats.org/markup-compatibility/2006" xmlns:o="urn:schemas-microsoft-com:office:office" xmlns:r="http://schemas.openxmlformats.org/officeDocument/2006/relationships" xmlns:m="http://schemas.openxmlformats.org/officeDocument/2006/math" xmlns:v="urn:schemas-microsoft-com:vml" xmlns:wp14="http://schemas.microsoft.com/office/word/2010/wordprocessingDrawing" xmlns:wp="http://schemas.openxmlformats.org/drawingml/2006/wordprocessingDrawing" xmlns:w10="urn:schemas-microsoft-com:office:word" xmlns:w="http://schemas.openxmlformats.org/wordprocessingml/2006/main" xmlns:w14="http://schemas.microsoft.com/office/word/2010/wordml" xmlns:wpg="http://schemas.microsoft.com/office/word/2010/wordprocessingGroup" xmlns:wpi="http://schemas.microsoft.com/office/word/2010/wordprocessingInk" xmlns:wne="http://schemas.microsoft.com/office/word/2006/wordml" xmlns:wps="http://schemas.microsoft.com/office/word/2010/wordprocessingShape" mc:Ignorable="w14 wp14">
   <w:abstractNum w:abstractNumId="0">
     <w:nsid w:val="4AD5074A"/>
     <w:multiLevelType w:val="hybridMultilevel"/>
@@ -3986,7 +4650,7 @@
         <w:rFonts w:ascii="Symbol" w:hAnsi="Symbol" w:hint="default"/>
       </w:rPr>
     </w:lvl>
-    <w:lvl w:ilvl="1" w:tplc="04090003" w:tentative="1">
+    <w:lvl w:ilvl="1" w:tplc="04090003">
       <w:start w:val="1"/>
       <w:numFmt w:val="bullet"/>
       <w:lvlText w:val="o"/>
@@ -3998,7 +4662,7 @@
         <w:rFonts w:ascii="Courier New" w:hAnsi="Courier New" w:hint="default"/>
       </w:rPr>
     </w:lvl>
-    <w:lvl w:ilvl="2" w:tplc="04090005" w:tentative="1">
+    <w:lvl w:ilvl="2" w:tplc="04090005">
       <w:start w:val="1"/>
       <w:numFmt w:val="bullet"/>
       <w:lvlText w:val=""/>
@@ -4224,7 +4888,7 @@
     </w:rPrDefault>
     <w:pPrDefault/>
   </w:docDefaults>
-  <w:latentStyles w:defLockedState="0" w:defUIPriority="99" w:defSemiHidden="1" w:defUnhideWhenUsed="1" w:defQFormat="0" w:count="276">
+  <w:latentStyles w:defLockedState="0" w:defUIPriority="99" w:defSemiHidden="1" w:defUnhideWhenUsed="1" w:defQFormat="0" w:count="267">
     <w:lsdException w:name="Normal" w:semiHidden="0" w:uiPriority="0" w:unhideWhenUsed="0" w:qFormat="1"/>
     <w:lsdException w:name="heading 1" w:semiHidden="0" w:uiPriority="9" w:unhideWhenUsed="0" w:qFormat="1"/>
     <w:lsdException w:name="heading 2" w:uiPriority="9" w:qFormat="1"/>
@@ -4450,7 +5114,6 @@
     <w:uiPriority w:val="59"/>
     <w:rsid w:val="00D02373"/>
     <w:tblPr>
-      <w:tblInd w:w="0" w:type="dxa"/>
       <w:tblBorders>
         <w:top w:val="single" w:sz="4" w:space="0" w:color="auto"/>
         <w:left w:val="single" w:sz="4" w:space="0" w:color="auto"/>
@@ -4459,12 +5122,6 @@
         <w:insideH w:val="single" w:sz="4" w:space="0" w:color="auto"/>
         <w:insideV w:val="single" w:sz="4" w:space="0" w:color="auto"/>
       </w:tblBorders>
-      <w:tblCellMar>
-        <w:top w:w="0" w:type="dxa"/>
-        <w:left w:w="108" w:type="dxa"/>
-        <w:bottom w:w="0" w:type="dxa"/>
-        <w:right w:w="108" w:type="dxa"/>
-      </w:tblCellMar>
     </w:tblPr>
   </w:style>
   <w:style w:type="paragraph" w:styleId="BalloonText">
@@ -4509,7 +5166,7 @@
 </file>
 
 <file path=word/stylesWithEffects.xml><?xml version="1.0" encoding="utf-8"?>
-<w:styles xmlns:wpc="http://schemas.microsoft.com/office/word/2010/wordprocessingCanvas" xmlns:mo="http://schemas.microsoft.com/office/mac/office/2008/main" xmlns:mc="http://schemas.openxmlformats.org/markup-compatibility/2006" xmlns:mv="urn:schemas-microsoft-com:mac:vml" xmlns:o="urn:schemas-microsoft-com:office:office" xmlns:r="http://schemas.openxmlformats.org/officeDocument/2006/relationships" xmlns:m="http://schemas.openxmlformats.org/officeDocument/2006/math" xmlns:v="urn:schemas-microsoft-com:vml" xmlns:wp14="http://schemas.microsoft.com/office/word/2010/wordprocessingDrawing" xmlns:wp="http://schemas.openxmlformats.org/drawingml/2006/wordprocessingDrawing" xmlns:w10="urn:schemas-microsoft-com:office:word" xmlns:w="http://schemas.openxmlformats.org/wordprocessingml/2006/main" xmlns:w14="http://schemas.microsoft.com/office/word/2010/wordml" xmlns:wpg="http://schemas.microsoft.com/office/word/2010/wordprocessingGroup" xmlns:wpi="http://schemas.microsoft.com/office/word/2010/wordprocessingInk" xmlns:wne="http://schemas.microsoft.com/office/word/2006/wordml" xmlns:wps="http://schemas.microsoft.com/office/word/2010/wordprocessingShape" mc:Ignorable="w14 wp14">
+<w:styles xmlns:wpc="http://schemas.microsoft.com/office/word/2010/wordprocessingCanvas" xmlns:mc="http://schemas.openxmlformats.org/markup-compatibility/2006" xmlns:o="urn:schemas-microsoft-com:office:office" xmlns:r="http://schemas.openxmlformats.org/officeDocument/2006/relationships" xmlns:m="http://schemas.openxmlformats.org/officeDocument/2006/math" xmlns:v="urn:schemas-microsoft-com:vml" xmlns:wp14="http://schemas.microsoft.com/office/word/2010/wordprocessingDrawing" xmlns:wp="http://schemas.openxmlformats.org/drawingml/2006/wordprocessingDrawing" xmlns:w10="urn:schemas-microsoft-com:office:word" xmlns:w="http://schemas.openxmlformats.org/wordprocessingml/2006/main" xmlns:w14="http://schemas.microsoft.com/office/word/2010/wordml" xmlns:wpg="http://schemas.microsoft.com/office/word/2010/wordprocessingGroup" xmlns:wpi="http://schemas.microsoft.com/office/word/2010/wordprocessingInk" xmlns:wne="http://schemas.microsoft.com/office/word/2006/wordml" xmlns:wps="http://schemas.microsoft.com/office/word/2010/wordprocessingShape" mc:Ignorable="w14 wp14">
   <w:docDefaults>
     <w:rPrDefault>
       <w:rPr>
@@ -4521,7 +5178,7 @@
     </w:rPrDefault>
     <w:pPrDefault/>
   </w:docDefaults>
-  <w:latentStyles w:defLockedState="0" w:defUIPriority="99" w:defSemiHidden="1" w:defUnhideWhenUsed="1" w:defQFormat="0" w:count="276">
+  <w:latentStyles w:defLockedState="0" w:defUIPriority="99" w:defSemiHidden="1" w:defUnhideWhenUsed="1" w:defQFormat="0" w:count="267">
     <w:lsdException w:name="Normal" w:semiHidden="0" w:uiPriority="0" w:unhideWhenUsed="0" w:qFormat="1"/>
     <w:lsdException w:name="heading 1" w:semiHidden="0" w:uiPriority="9" w:unhideWhenUsed="0" w:qFormat="1"/>
     <w:lsdException w:name="heading 2" w:uiPriority="9" w:qFormat="1"/>
@@ -4747,7 +5404,6 @@
     <w:uiPriority w:val="59"/>
     <w:rsid w:val="00D02373"/>
     <w:tblPr>
-      <w:tblInd w:w="0" w:type="dxa"/>
       <w:tblBorders>
         <w:top w:val="single" w:sz="4" w:space="0" w:color="auto"/>
         <w:left w:val="single" w:sz="4" w:space="0" w:color="auto"/>
@@ -4756,12 +5412,6 @@
         <w:insideH w:val="single" w:sz="4" w:space="0" w:color="auto"/>
         <w:insideV w:val="single" w:sz="4" w:space="0" w:color="auto"/>
       </w:tblBorders>
-      <w:tblCellMar>
-        <w:top w:w="0" w:type="dxa"/>
-        <w:left w:w="108" w:type="dxa"/>
-        <w:bottom w:w="0" w:type="dxa"/>
-        <w:right w:w="108" w:type="dxa"/>
-      </w:tblCellMar>
     </w:tblPr>
   </w:style>
   <w:style w:type="paragraph" w:styleId="BalloonText">
@@ -4806,7 +5456,7 @@
 </file>
 
 <file path=word/glossary/document.xml><?xml version="1.0" encoding="utf-8"?>
-<w:glossaryDocument xmlns:wpc="http://schemas.microsoft.com/office/word/2010/wordprocessingCanvas" xmlns:mo="http://schemas.microsoft.com/office/mac/office/2008/main" xmlns:mc="http://schemas.openxmlformats.org/markup-compatibility/2006" xmlns:mv="urn:schemas-microsoft-com:mac:vml" xmlns:o="urn:schemas-microsoft-com:office:office" xmlns:r="http://schemas.openxmlformats.org/officeDocument/2006/relationships" xmlns:m="http://schemas.openxmlformats.org/officeDocument/2006/math" xmlns:v="urn:schemas-microsoft-com:vml" xmlns:wp14="http://schemas.microsoft.com/office/word/2010/wordprocessingDrawing" xmlns:wp="http://schemas.openxmlformats.org/drawingml/2006/wordprocessingDrawing" xmlns:w10="urn:schemas-microsoft-com:office:word" xmlns:w="http://schemas.openxmlformats.org/wordprocessingml/2006/main" xmlns:w14="http://schemas.microsoft.com/office/word/2010/wordml" xmlns:wpg="http://schemas.microsoft.com/office/word/2010/wordprocessingGroup" xmlns:wpi="http://schemas.microsoft.com/office/word/2010/wordprocessingInk" xmlns:wne="http://schemas.microsoft.com/office/word/2006/wordml" xmlns:wps="http://schemas.microsoft.com/office/word/2010/wordprocessingShape" mc:Ignorable="w14 wp14">
+<w:glossaryDocument xmlns:wpc="http://schemas.microsoft.com/office/word/2010/wordprocessingCanvas" xmlns:mc="http://schemas.openxmlformats.org/markup-compatibility/2006" xmlns:o="urn:schemas-microsoft-com:office:office" xmlns:r="http://schemas.openxmlformats.org/officeDocument/2006/relationships" xmlns:m="http://schemas.openxmlformats.org/officeDocument/2006/math" xmlns:v="urn:schemas-microsoft-com:vml" xmlns:wp14="http://schemas.microsoft.com/office/word/2010/wordprocessingDrawing" xmlns:wp="http://schemas.openxmlformats.org/drawingml/2006/wordprocessingDrawing" xmlns:w10="urn:schemas-microsoft-com:office:word" xmlns:w="http://schemas.openxmlformats.org/wordprocessingml/2006/main" xmlns:w14="http://schemas.microsoft.com/office/word/2010/wordml" xmlns:wpg="http://schemas.microsoft.com/office/word/2010/wordprocessingGroup" xmlns:wpi="http://schemas.microsoft.com/office/word/2010/wordprocessingInk" xmlns:wne="http://schemas.microsoft.com/office/word/2006/wordml" xmlns:wps="http://schemas.microsoft.com/office/word/2010/wordprocessingShape" mc:Ignorable="w14 wp14">
   <w:docParts>
     <w:docPart>
       <w:docPartPr>
@@ -4893,25 +5543,25 @@
 <file path=word/glossary/fontTable.xml><?xml version="1.0" encoding="utf-8"?>
 <w:fonts xmlns:mc="http://schemas.openxmlformats.org/markup-compatibility/2006" xmlns:r="http://schemas.openxmlformats.org/officeDocument/2006/relationships" xmlns:w="http://schemas.openxmlformats.org/wordprocessingml/2006/main" xmlns:w14="http://schemas.microsoft.com/office/word/2010/wordml" mc:Ignorable="w14">
   <w:font w:name="Symbol">
-    <w:panose1 w:val="00000000000000000000"/>
+    <w:panose1 w:val="05050102010706020507"/>
     <w:charset w:val="02"/>
-    <w:family w:val="auto"/>
+    <w:family w:val="roman"/>
     <w:pitch w:val="variable"/>
     <w:sig w:usb0="00000000" w:usb1="10000000" w:usb2="00000000" w:usb3="00000000" w:csb0="80000000" w:csb1="00000000"/>
   </w:font>
   <w:font w:name="Times New Roman">
     <w:panose1 w:val="02020603050405020304"/>
     <w:charset w:val="00"/>
-    <w:family w:val="auto"/>
+    <w:family w:val="roman"/>
     <w:pitch w:val="variable"/>
-    <w:sig w:usb0="00000003" w:usb1="00000000" w:usb2="00000000" w:usb3="00000000" w:csb0="00000001" w:csb1="00000000"/>
+    <w:sig w:usb0="E0002EFF" w:usb1="C000785B" w:usb2="00000009" w:usb3="00000000" w:csb0="000001FF" w:csb1="00000000"/>
   </w:font>
   <w:font w:name="Courier New">
     <w:panose1 w:val="02070309020205020404"/>
     <w:charset w:val="00"/>
-    <w:family w:val="auto"/>
-    <w:pitch w:val="variable"/>
-    <w:sig w:usb0="00000003" w:usb1="00000000" w:usb2="00000000" w:usb3="00000000" w:csb0="00000001" w:csb1="00000000"/>
+    <w:family w:val="modern"/>
+    <w:pitch w:val="fixed"/>
+    <w:sig w:usb0="E0002EFF" w:usb1="C0007843" w:usb2="00000009" w:usb3="00000000" w:csb0="000001FF" w:csb1="00000000"/>
   </w:font>
   <w:font w:name="Wingdings">
     <w:panose1 w:val="05000000000000000000"/>
@@ -4923,46 +5573,40 @@
   <w:font w:name="Cambria">
     <w:panose1 w:val="02040503050406030204"/>
     <w:charset w:val="00"/>
-    <w:family w:val="auto"/>
+    <w:family w:val="roman"/>
     <w:pitch w:val="variable"/>
-    <w:sig w:usb0="00000003" w:usb1="00000000" w:usb2="00000000" w:usb3="00000000" w:csb0="00000001" w:csb1="00000000"/>
+    <w:sig w:usb0="E00002FF" w:usb1="400004FF" w:usb2="00000000" w:usb3="00000000" w:csb0="0000019F" w:csb1="00000000"/>
   </w:font>
-  <w:font w:name="ＭＳ 明朝">
-    <w:panose1 w:val="00000000000000000000"/>
+  <w:font w:name="MS Mincho">
+    <w:altName w:val="ＭＳ 明朝"/>
+    <w:panose1 w:val="02020609040205080304"/>
     <w:charset w:val="80"/>
-    <w:family w:val="roman"/>
-    <w:notTrueType/>
+    <w:family w:val="modern"/>
     <w:pitch w:val="fixed"/>
-    <w:sig w:usb0="00000001" w:usb1="08070000" w:usb2="00000010" w:usb3="00000000" w:csb0="00020000" w:csb1="00000000"/>
+    <w:sig w:usb0="E00002FF" w:usb1="6AC7FDFB" w:usb2="08000012" w:usb3="00000000" w:csb0="0002009F" w:csb1="00000000"/>
   </w:font>
   <w:font w:name="Tahoma">
     <w:panose1 w:val="020B0604030504040204"/>
     <w:charset w:val="00"/>
-    <w:family w:val="auto"/>
+    <w:family w:val="swiss"/>
+    <w:notTrueType/>
     <w:pitch w:val="variable"/>
     <w:sig w:usb0="00000003" w:usb1="00000000" w:usb2="00000000" w:usb3="00000000" w:csb0="00000001" w:csb1="00000000"/>
   </w:font>
-  <w:font w:name="Arial">
-    <w:panose1 w:val="020B0604020202020204"/>
-    <w:charset w:val="00"/>
-    <w:family w:val="auto"/>
-    <w:pitch w:val="variable"/>
-    <w:sig w:usb0="00000003" w:usb1="00000000" w:usb2="00000000" w:usb3="00000000" w:csb0="00000001" w:csb1="00000000"/>
-  </w:font>
-  <w:font w:name="ＭＳ ゴシック">
-    <w:panose1 w:val="00000000000000000000"/>
+  <w:font w:name="MS Gothic">
+    <w:altName w:val="ＭＳ ゴシック"/>
+    <w:panose1 w:val="020B0609070205080204"/>
     <w:charset w:val="80"/>
     <w:family w:val="modern"/>
-    <w:notTrueType/>
     <w:pitch w:val="fixed"/>
-    <w:sig w:usb0="00000001" w:usb1="08070000" w:usb2="00000010" w:usb3="00000000" w:csb0="00020000" w:csb1="00000000"/>
+    <w:sig w:usb0="E00002FF" w:usb1="6AC7FDFB" w:usb2="08000012" w:usb3="00000000" w:csb0="0002009F" w:csb1="00000000"/>
   </w:font>
   <w:font w:name="Calibri">
     <w:panose1 w:val="020F0502020204030204"/>
     <w:charset w:val="00"/>
-    <w:family w:val="auto"/>
+    <w:family w:val="swiss"/>
     <w:pitch w:val="variable"/>
-    <w:sig w:usb0="00000003" w:usb1="00000000" w:usb2="00000000" w:usb3="00000000" w:csb0="00000001" w:csb1="00000000"/>
+    <w:sig w:usb0="E0002AFF" w:usb1="C000247B" w:usb2="00000009" w:usb3="00000000" w:csb0="000001FF" w:csb1="00000000"/>
   </w:font>
 </w:fonts>
 </file>
@@ -4981,8 +5625,10 @@
   </w:compat>
   <w:rsids>
     <w:rsidRoot w:val="00647460"/>
+    <w:rsid w:val="002E4456"/>
     <w:rsid w:val="00336B24"/>
     <w:rsid w:val="004A1E8E"/>
+    <w:rsid w:val="004F5786"/>
     <w:rsid w:val="00647460"/>
     <w:rsid w:val="0085549A"/>
   </w:rsids>
@@ -5021,7 +5667,7 @@
     </w:rPrDefault>
     <w:pPrDefault/>
   </w:docDefaults>
-  <w:latentStyles w:defLockedState="0" w:defUIPriority="99" w:defSemiHidden="1" w:defUnhideWhenUsed="1" w:defQFormat="0" w:count="276">
+  <w:latentStyles w:defLockedState="0" w:defUIPriority="99" w:defSemiHidden="1" w:defUnhideWhenUsed="1" w:defQFormat="0" w:count="267">
     <w:lsdException w:name="Normal" w:semiHidden="0" w:uiPriority="0" w:unhideWhenUsed="0" w:qFormat="1"/>
     <w:lsdException w:name="heading 1" w:semiHidden="0" w:uiPriority="9" w:unhideWhenUsed="0" w:qFormat="1"/>
     <w:lsdException w:name="heading 2" w:uiPriority="9" w:qFormat="1"/>
@@ -5230,7 +5876,7 @@
 </file>
 
 <file path=word/glossary/stylesWithEffects.xml><?xml version="1.0" encoding="utf-8"?>
-<w:styles xmlns:wpc="http://schemas.microsoft.com/office/word/2010/wordprocessingCanvas" xmlns:mo="http://schemas.microsoft.com/office/mac/office/2008/main" xmlns:mc="http://schemas.openxmlformats.org/markup-compatibility/2006" xmlns:mv="urn:schemas-microsoft-com:mac:vml" xmlns:o="urn:schemas-microsoft-com:office:office" xmlns:r="http://schemas.openxmlformats.org/officeDocument/2006/relationships" xmlns:m="http://schemas.openxmlformats.org/officeDocument/2006/math" xmlns:v="urn:schemas-microsoft-com:vml" xmlns:wp14="http://schemas.microsoft.com/office/word/2010/wordprocessingDrawing" xmlns:wp="http://schemas.openxmlformats.org/drawingml/2006/wordprocessingDrawing" xmlns:w10="urn:schemas-microsoft-com:office:word" xmlns:w="http://schemas.openxmlformats.org/wordprocessingml/2006/main" xmlns:w14="http://schemas.microsoft.com/office/word/2010/wordml" xmlns:wpg="http://schemas.microsoft.com/office/word/2010/wordprocessingGroup" xmlns:wpi="http://schemas.microsoft.com/office/word/2010/wordprocessingInk" xmlns:wne="http://schemas.microsoft.com/office/word/2006/wordml" xmlns:wps="http://schemas.microsoft.com/office/word/2010/wordprocessingShape" mc:Ignorable="w14 wp14">
+<w:styles xmlns:wpc="http://schemas.microsoft.com/office/word/2010/wordprocessingCanvas" xmlns:mc="http://schemas.openxmlformats.org/markup-compatibility/2006" xmlns:o="urn:schemas-microsoft-com:office:office" xmlns:r="http://schemas.openxmlformats.org/officeDocument/2006/relationships" xmlns:m="http://schemas.openxmlformats.org/officeDocument/2006/math" xmlns:v="urn:schemas-microsoft-com:vml" xmlns:wp14="http://schemas.microsoft.com/office/word/2010/wordprocessingDrawing" xmlns:wp="http://schemas.openxmlformats.org/drawingml/2006/wordprocessingDrawing" xmlns:w10="urn:schemas-microsoft-com:office:word" xmlns:w="http://schemas.openxmlformats.org/wordprocessingml/2006/main" xmlns:w14="http://schemas.microsoft.com/office/word/2010/wordml" xmlns:wpg="http://schemas.microsoft.com/office/word/2010/wordprocessingGroup" xmlns:wpi="http://schemas.microsoft.com/office/word/2010/wordprocessingInk" xmlns:wne="http://schemas.microsoft.com/office/word/2006/wordml" xmlns:wps="http://schemas.microsoft.com/office/word/2010/wordprocessingShape" mc:Ignorable="w14 wp14">
   <w:docDefaults>
     <w:rPrDefault>
       <w:rPr>
@@ -5242,7 +5888,7 @@
     </w:rPrDefault>
     <w:pPrDefault/>
   </w:docDefaults>
-  <w:latentStyles w:defLockedState="0" w:defUIPriority="99" w:defSemiHidden="1" w:defUnhideWhenUsed="1" w:defQFormat="0" w:count="276">
+  <w:latentStyles w:defLockedState="0" w:defUIPriority="99" w:defSemiHidden="1" w:defUnhideWhenUsed="1" w:defQFormat="0" w:count="267">
     <w:lsdException w:name="Normal" w:semiHidden="0" w:uiPriority="0" w:unhideWhenUsed="0" w:qFormat="1"/>
     <w:lsdException w:name="heading 1" w:semiHidden="0" w:uiPriority="9" w:unhideWhenUsed="0" w:qFormat="1"/>
     <w:lsdException w:name="heading 2" w:uiPriority="9" w:qFormat="1"/>
@@ -5453,7 +6099,6 @@
 <file path=word/glossary/webSettings.xml><?xml version="1.0" encoding="utf-8"?>
 <w:webSettings xmlns:mc="http://schemas.openxmlformats.org/markup-compatibility/2006" xmlns:r="http://schemas.openxmlformats.org/officeDocument/2006/relationships" xmlns:w="http://schemas.openxmlformats.org/wordprocessingml/2006/main" xmlns:w14="http://schemas.microsoft.com/office/word/2010/wordml" mc:Ignorable="w14">
   <w:allowPNG/>
-  <w:doNotSaveAsSingleFile/>
 </w:webSettings>
 </file>
 
@@ -5782,7 +6427,7 @@
 </file>
 
 <file path=customXml/itemProps1.xml><?xml version="1.0" encoding="utf-8"?>
-<ds:datastoreItem xmlns:ds="http://schemas.openxmlformats.org/officeDocument/2006/customXml" ds:itemID="{370BE0D7-869D-384D-A933-ADF1D64AF8BD}">
+<ds:datastoreItem xmlns:ds="http://schemas.openxmlformats.org/officeDocument/2006/customXml" ds:itemID="{47262A46-8325-40EE-859A-0DD645148EB4}">
   <ds:schemaRefs>
     <ds:schemaRef ds:uri="http://schemas.openxmlformats.org/officeDocument/2006/bibliography"/>
   </ds:schemaRefs>

</xml_diff>